<commit_message>
docs: update Word documents with corrected payment structure (2000 KES paid, 12000 KES outstanding)
Amp-Thread-ID: https://ampcode.com/threads/T-019c136a-98ec-700f-9206-7db8a205bf73
Co-authored-by: Amp <amp@ampcode.com>
</commit_message>
<xml_diff>
--- a/INVOICE.docx
+++ b/INVOICE.docx
@@ -109,14 +109,6 @@
         <w:t>janganyaderrick@gmail.com</w:t>
       </w:r>
     </w:p>
-    <w:p>
-      <w:pPr>
-        <w:jc w:val="center"/>
-      </w:pPr>
-      <w:r>
-        <w:t>__________________________________________________</w:t>
-      </w:r>
-    </w:p>
     <w:p/>
     <w:tbl>
       <w:tblPr>
@@ -206,7 +198,7 @@
           </w:tcPr>
           <w:p>
             <w:r>
-              <w:t>13</w:t>
+              <w:t>12</w:t>
             </w:r>
             <w:r>
               <w:t>,000</w:t>
@@ -219,7 +211,7 @@
           </w:tcPr>
           <w:p>
             <w:r>
-              <w:t>13</w:t>
+              <w:t>12</w:t>
             </w:r>
             <w:r>
               <w:t>,000</w:t>
@@ -285,26 +277,6 @@
     </w:tbl>
     <w:p/>
     <w:p>
-      <w:pPr>
-        <w:jc w:val="center"/>
-      </w:pPr>
-      <w:r>
-        <w:t>__________________________________________________</w:t>
-      </w:r>
-    </w:p>
-    <w:p/>
-    <w:p>
-      <w:r>
-        <w:rPr>
-          <w:b/>
-        </w:rPr>
-        <w:t>SUBTOTAL:</w:t>
-      </w:r>
-      <w:r>
-        <w:t xml:space="preserve"> KSh 15,000</w:t>
-      </w:r>
-    </w:p>
-    <w:p>
       <w:r>
         <w:rPr>
           <w:b/>
@@ -318,7 +290,13 @@
         <w:rPr>
           <w:b/>
         </w:rPr>
-        <w:t>KSh 15,000</w:t>
+        <w:t>KSh 14</w:t>
+      </w:r>
+      <w:r>
+        <w:rPr>
+          <w:b/>
+        </w:rPr>
+        <w:t>,000</w:t>
       </w:r>
     </w:p>
     <w:p>
@@ -327,18 +305,16 @@
     </w:p>
     <w:p>
       <w:pPr>
-        <w:jc w:val="center"/>
+        <w:pStyle w:val="Heading2"/>
+        <w:rPr>
+          <w:u w:val="single"/>
+        </w:rPr>
       </w:pPr>
       <w:r>
-        <w:t>__________________________________________________</w:t>
-      </w:r>
-    </w:p>
-    <w:p/>
-    <w:p>
-      <w:pPr>
-        <w:pStyle w:val="Heading2"/>
-      </w:pPr>
-      <w:r>
+        <w:rPr>
+          <w:u w:val="single"/>
+        </w:rPr>
+        <w:lastRenderedPageBreak/>
         <w:t>PAYMENT INSTRUCTIONS</w:t>
       </w:r>
     </w:p>
@@ -382,10 +358,7 @@
         <w:t>Phone Number:</w:t>
       </w:r>
       <w:r>
-        <w:t xml:space="preserve"> </w:t>
-      </w:r>
-      <w:r>
-        <w:t>[</w:t>
+        <w:t xml:space="preserve"> [</w:t>
       </w:r>
       <w:r>
         <w:t>0713211010</w:t>
@@ -469,15 +442,6 @@
       </w:r>
       <w:r>
         <w:t>]</w:t>
-      </w:r>
-    </w:p>
-    <w:p/>
-    <w:p>
-      <w:pPr>
-        <w:jc w:val="center"/>
-      </w:pPr>
-      <w:r>
-        <w:t>__________________________________________________</w:t>
       </w:r>
     </w:p>
     <w:p/>
@@ -12409,7 +12373,7 @@
 </file>
 
 <file path=customXml/itemProps1.xml><?xml version="1.0" encoding="utf-8"?>
-<ds:datastoreItem xmlns:ds="http://schemas.openxmlformats.org/officeDocument/2006/customXml" ds:itemID="{D89B50AD-C41A-41A6-A5AD-45FF5F5C641A}">
+<ds:datastoreItem xmlns:ds="http://schemas.openxmlformats.org/officeDocument/2006/customXml" ds:itemID="{5AF31D36-9DCA-4CB4-96B1-104FADA4DB58}">
   <ds:schemaRefs>
     <ds:schemaRef ds:uri="http://schemas.openxmlformats.org/officeDocument/2006/bibliography"/>
   </ds:schemaRefs>

</xml_diff>